<commit_message>
Changes ConfigLoader.cs to change the iput folder path
</commit_message>
<xml_diff>
--- a/Documentation/ErrorResolution.docx
+++ b/Documentation/ErrorResolution.docx
@@ -3,7 +3,23 @@
 <w:document xmlns:wpc="http://schemas.microsoft.com/office/word/2010/wordprocessingCanvas" xmlns:cx="http://schemas.microsoft.com/office/drawing/2014/chartex" xmlns:cx1="http://schemas.microsoft.com/office/drawing/2015/9/8/chartex" xmlns:cx2="http://schemas.microsoft.com/office/drawing/2015/10/21/chartex" xmlns:cx3="http://schemas.microsoft.com/office/drawing/2016/5/9/chartex" xmlns:cx4="http://schemas.microsoft.com/office/drawing/2016/5/10/chartex" xmlns:cx5="http://schemas.microsoft.com/office/drawing/2016/5/11/chartex" xmlns:cx6="http://schemas.microsoft.com/office/drawing/2016/5/12/chartex" xmlns:cx7="http://schemas.microsoft.com/office/drawing/2016/5/13/chartex" xmlns:cx8="http://schemas.microsoft.com/office/drawing/2016/5/14/chartex" xmlns:mc="http://schemas.openxmlformats.org/markup-compatibility/2006" xmlns:aink="http://schemas.microsoft.com/office/drawing/2016/ink" xmlns:am3d="http://schemas.microsoft.com/office/drawing/2017/model3d" xmlns:o="urn:schemas-microsoft-com:office:office" xmlns:oel="http://schemas.microsoft.com/office/2019/extlst" xmlns:r="http://schemas.openxmlformats.org/officeDocument/2006/relationships" xmlns:m="http://schemas.openxmlformats.org/officeDocument/2006/math" xmlns:v="urn:schemas-microsoft-com:vml" xmlns:wp14="http://schemas.microsoft.com/office/word/2010/wordprocessingDrawing" xmlns:wp="http://schemas.openxmlformats.org/drawingml/2006/wordprocessingDrawing" xmlns:w10="urn:schemas-microsoft-com:office:word" xmlns:w="http://schemas.openxmlformats.org/wordprocessingml/2006/main" xmlns:w14="http://schemas.microsoft.com/office/word/2010/wordml" xmlns:w15="http://schemas.microsoft.com/office/word/2012/wordml" xmlns:w16cex="http://schemas.microsoft.com/office/word/2018/wordml/cex" xmlns:w16cid="http://schemas.microsoft.com/office/word/2016/wordml/cid" xmlns:w16="http://schemas.microsoft.com/office/word/2018/wordml" xmlns:w16du="http://schemas.microsoft.com/office/word/2023/wordml/word16du" xmlns:w16sdtdh="http://schemas.microsoft.com/office/word/2020/wordml/sdtdatahash" xmlns:w16sdtfl="http://schemas.microsoft.com/office/word/2024/wordml/sdtformatlock" xmlns:w16se="http://schemas.microsoft.com/office/word/2015/wordml/symex" xmlns:wpg="http://schemas.microsoft.com/office/word/2010/wordprocessingGroup" xmlns:wpi="http://schemas.microsoft.com/office/word/2010/wordprocessingInk" xmlns:wne="http://schemas.microsoft.com/office/word/2006/wordml" xmlns:wps="http://schemas.microsoft.com/office/word/2010/wordprocessingShape" mc:Ignorable="w14 w15 w16se w16cid w16 w16cex w16sdtdh w16sdtfl w16du wp14">
   <w:body>
     <w:p>
-      <w:r>
+      <w:pPr>
+        <w:rPr>
+          <w:noProof/>
+        </w:rPr>
+      </w:pPr>
+      <w:r>
+        <w:rPr>
+          <w:noProof/>
+        </w:rPr>
+        <w:t>Error 1</w:t>
+      </w:r>
+    </w:p>
+    <w:p>
+      <w:r>
+        <w:rPr>
+          <w:noProof/>
+        </w:rPr>
         <w:drawing>
           <wp:inline distT="0" distB="0" distL="0" distR="0" wp14:anchorId="36C45711" wp14:editId="272BB242">
             <wp:extent cx="5731510" cy="736600"/>
@@ -56,32 +72,81 @@
         <w:t xml:space="preserve">Adding </w:t>
       </w:r>
       <w:r>
-        <w:t>&lt;</w:t>
-      </w:r>
-      <w:proofErr w:type="spellStart"/>
-      <w:r>
-        <w:t>UseWindowsForms</w:t>
-      </w:r>
-      <w:proofErr w:type="spellEnd"/>
-      <w:r>
-        <w:t>&gt;true&lt;/</w:t>
-      </w:r>
-      <w:proofErr w:type="spellStart"/>
-      <w:r>
-        <w:t>UseWindowsForms</w:t>
-      </w:r>
-      <w:proofErr w:type="spellEnd"/>
-      <w:r>
-        <w:t>&gt;</w:t>
-      </w:r>
-      <w:r>
-        <w:t xml:space="preserve"> in </w:t>
-      </w:r>
-      <w:proofErr w:type="spellStart"/>
-      <w:r>
-        <w:t>PropertyGroup</w:t>
-      </w:r>
-      <w:proofErr w:type="spellEnd"/>
+        <w:t>&lt;UseWindowsForms&gt;true&lt;/UseWindowsForms&gt;</w:t>
+      </w:r>
+      <w:r>
+        <w:t xml:space="preserve"> in PropertyGroup</w:t>
+      </w:r>
+    </w:p>
+    <w:p>
+      <w:r>
+        <w:t>Error 2</w:t>
+      </w:r>
+    </w:p>
+    <w:p>
+      <w:r>
+        <w:drawing>
+          <wp:inline distT="0" distB="0" distL="0" distR="0" wp14:anchorId="29AC1BD9" wp14:editId="1EEB8297">
+            <wp:extent cx="5731510" cy="549275"/>
+            <wp:effectExtent l="0" t="0" r="2540" b="3175"/>
+            <wp:docPr id="1137990642" name="Picture 1"/>
+            <wp:cNvGraphicFramePr>
+              <a:graphicFrameLocks xmlns:a="http://schemas.openxmlformats.org/drawingml/2006/main" noChangeAspect="1"/>
+            </wp:cNvGraphicFramePr>
+            <a:graphic xmlns:a="http://schemas.openxmlformats.org/drawingml/2006/main">
+              <a:graphicData uri="http://schemas.openxmlformats.org/drawingml/2006/picture">
+                <pic:pic xmlns:pic="http://schemas.openxmlformats.org/drawingml/2006/picture">
+                  <pic:nvPicPr>
+                    <pic:cNvPr id="1137990642" name=""/>
+                    <pic:cNvPicPr/>
+                  </pic:nvPicPr>
+                  <pic:blipFill>
+                    <a:blip r:embed="rId5"/>
+                    <a:stretch>
+                      <a:fillRect/>
+                    </a:stretch>
+                  </pic:blipFill>
+                  <pic:spPr>
+                    <a:xfrm>
+                      <a:off x="0" y="0"/>
+                      <a:ext cx="5731510" cy="549275"/>
+                    </a:xfrm>
+                    <a:prstGeom prst="rect">
+                      <a:avLst/>
+                    </a:prstGeom>
+                  </pic:spPr>
+                </pic:pic>
+              </a:graphicData>
+            </a:graphic>
+          </wp:inline>
+        </w:drawing>
+      </w:r>
+    </w:p>
+    <w:p>
+      <w:r>
+        <w:t>C:\Program Files\dotnet\sdk\9.0.100\Sdks\Microsoft.NET.Sdk\targets\Microsoft.NET.Sdk.FrameworkReferenceResolution.targets(65,5): warning NETSDK1086: A FrameworkReference for 'Microsoft.WindowsDesktop.App.WindowsForms' was included in the project. This is implicitly referenced by the .NET SDK and you do not typically need to reference it from your project. For more information, see https://aka.ms/sdkimplicitrefs 1&gt;C:\Program Files\dotnet\sdk\9.0.100\Sdks\Microsoft.NET.Sdk\targets\Microsoft.PackageDependencyResolution.targets(266,5): error NETSDK1005: Assets file 'C:\Users\mithi\OneDrive\Desktop\SoftwareEngg\ocr-techtitans\src\ConsoleApp1\obj\project.assets.json' doesn't have a target for 'net9.0-windows'. Ensure that restore has run and that you have included 'net9.0-windows' in the TargetFrameworks for your project.</w:t>
+      </w:r>
+    </w:p>
+    <w:p>
+      <w:r>
+        <w:t>Resolution</w:t>
+      </w:r>
+    </w:p>
+    <w:p>
+      <w:r>
+        <w:t xml:space="preserve">Removed </w:t>
+      </w:r>
+      <w:r>
+        <w:t>&lt;FrameworkReference Include="Microsoft.WindowsDesktop.App.WindowsForms" /&gt;</w:t>
+      </w:r>
+    </w:p>
+    <w:p>
+      <w:r>
+        <w:t>From .csproj</w:t>
+      </w:r>
+      <w:r>
+        <w:t xml:space="preserve"> file</w:t>
+      </w:r>
     </w:p>
     <w:p/>
     <w:sectPr>
@@ -697,7 +762,6 @@
   <w:style w:type="character" w:default="1" w:styleId="DefaultParagraphFont">
     <w:name w:val="Default Paragraph Font"/>
     <w:uiPriority w:val="1"/>
-    <w:semiHidden/>
     <w:unhideWhenUsed/>
   </w:style>
   <w:style w:type="table" w:default="1" w:styleId="TableNormal">

</xml_diff>

<commit_message>
error fix. details captured in documentation
</commit_message>
<xml_diff>
--- a/Documentation/ErrorResolution.docx
+++ b/Documentation/ErrorResolution.docx
@@ -72,11 +72,32 @@
         <w:t xml:space="preserve">Adding </w:t>
       </w:r>
       <w:r>
-        <w:t>&lt;UseWindowsForms&gt;true&lt;/UseWindowsForms&gt;</w:t>
-      </w:r>
-      <w:r>
-        <w:t xml:space="preserve"> in PropertyGroup</w:t>
-      </w:r>
+        <w:t>&lt;</w:t>
+      </w:r>
+      <w:proofErr w:type="spellStart"/>
+      <w:r>
+        <w:t>UseWindowsForms</w:t>
+      </w:r>
+      <w:proofErr w:type="spellEnd"/>
+      <w:r>
+        <w:t>&gt;true&lt;/</w:t>
+      </w:r>
+      <w:proofErr w:type="spellStart"/>
+      <w:r>
+        <w:t>UseWindowsForms</w:t>
+      </w:r>
+      <w:proofErr w:type="spellEnd"/>
+      <w:r>
+        <w:t>&gt;</w:t>
+      </w:r>
+      <w:r>
+        <w:t xml:space="preserve"> in </w:t>
+      </w:r>
+      <w:proofErr w:type="spellStart"/>
+      <w:r>
+        <w:t>PropertyGroup</w:t>
+      </w:r>
+      <w:proofErr w:type="spellEnd"/>
     </w:p>
     <w:p>
       <w:r>
@@ -85,6 +106,9 @@
     </w:p>
     <w:p>
       <w:r>
+        <w:rPr>
+          <w:noProof/>
+        </w:rPr>
         <w:drawing>
           <wp:inline distT="0" distB="0" distL="0" distR="0" wp14:anchorId="29AC1BD9" wp14:editId="1EEB8297">
             <wp:extent cx="5731510" cy="549275"/>
@@ -124,7 +148,47 @@
     </w:p>
     <w:p>
       <w:r>
-        <w:t>C:\Program Files\dotnet\sdk\9.0.100\Sdks\Microsoft.NET.Sdk\targets\Microsoft.NET.Sdk.FrameworkReferenceResolution.targets(65,5): warning NETSDK1086: A FrameworkReference for 'Microsoft.WindowsDesktop.App.WindowsForms' was included in the project. This is implicitly referenced by the .NET SDK and you do not typically need to reference it from your project. For more information, see https://aka.ms/sdkimplicitrefs 1&gt;C:\Program Files\dotnet\sdk\9.0.100\Sdks\Microsoft.NET.Sdk\targets\Microsoft.PackageDependencyResolution.targets(266,5): error NETSDK1005: Assets file 'C:\Users\mithi\OneDrive\Desktop\SoftwareEngg\ocr-techtitans\src\ConsoleApp1\obj\project.assets.json' doesn't have a target for 'net9.0-windows'. Ensure that restore has run and that you have included 'net9.0-windows' in the TargetFrameworks for your project.</w:t>
+        <w:t xml:space="preserve">C:\Program </w:t>
+      </w:r>
+      <w:proofErr w:type="gramStart"/>
+      <w:r>
+        <w:t>Files\dotnet\sdk\9.0.100\Sdks\Microsoft.NET.Sdk\targets\Microsoft.NET.Sdk.FrameworkReferenceResolution.targets(</w:t>
+      </w:r>
+      <w:proofErr w:type="gramEnd"/>
+      <w:r>
+        <w:t xml:space="preserve">65,5): warning NETSDK1086: A </w:t>
+      </w:r>
+      <w:proofErr w:type="spellStart"/>
+      <w:r>
+        <w:t>FrameworkReference</w:t>
+      </w:r>
+      <w:proofErr w:type="spellEnd"/>
+      <w:r>
+        <w:t xml:space="preserve"> for '</w:t>
+      </w:r>
+      <w:proofErr w:type="spellStart"/>
+      <w:r>
+        <w:t>Microsoft.WindowsDesktop.App.WindowsForms</w:t>
+      </w:r>
+      <w:proofErr w:type="spellEnd"/>
+      <w:r>
+        <w:t xml:space="preserve">' was included in the project. This is implicitly referenced by the .NET SDK and you do not typically need to reference it from your project. For more information, see https://aka.ms/sdkimplicitrefs 1&gt;C:\Program </w:t>
+      </w:r>
+      <w:proofErr w:type="gramStart"/>
+      <w:r>
+        <w:t>Files\dotnet\sdk\9.0.100\Sdks\Microsoft.NET.Sdk\targets\Microsoft.PackageDependencyResolution.targets(</w:t>
+      </w:r>
+      <w:proofErr w:type="gramEnd"/>
+      <w:r>
+        <w:t xml:space="preserve">266,5): error NETSDK1005: Assets file 'C:\Users\mithi\OneDrive\Desktop\SoftwareEngg\ocr-techtitans\src\ConsoleApp1\obj\project.assets.json' doesn't have a target for 'net9.0-windows'. Ensure that restore has run and that you have included 'net9.0-windows' in the </w:t>
+      </w:r>
+      <w:proofErr w:type="spellStart"/>
+      <w:r>
+        <w:t>TargetFrameworks</w:t>
+      </w:r>
+      <w:proofErr w:type="spellEnd"/>
+      <w:r>
+        <w:t xml:space="preserve"> for your project.</w:t>
       </w:r>
     </w:p>
     <w:p>
@@ -137,15 +201,74 @@
         <w:t xml:space="preserve">Removed </w:t>
       </w:r>
       <w:r>
-        <w:t>&lt;FrameworkReference Include="Microsoft.WindowsDesktop.App.WindowsForms" /&gt;</w:t>
+        <w:t>&lt;</w:t>
+      </w:r>
+      <w:proofErr w:type="spellStart"/>
+      <w:r>
+        <w:t>FrameworkReference</w:t>
+      </w:r>
+      <w:proofErr w:type="spellEnd"/>
+      <w:r>
+        <w:t xml:space="preserve"> Include="</w:t>
+      </w:r>
+      <w:proofErr w:type="spellStart"/>
+      <w:proofErr w:type="gramStart"/>
+      <w:r>
+        <w:t>Microsoft.WindowsDesktop.App.WindowsForms</w:t>
+      </w:r>
+      <w:proofErr w:type="spellEnd"/>
+      <w:proofErr w:type="gramEnd"/>
+      <w:r>
+        <w:t>" /&gt;</w:t>
       </w:r>
     </w:p>
     <w:p>
       <w:r>
-        <w:t>From .csproj</w:t>
-      </w:r>
+        <w:t>From .</w:t>
+      </w:r>
+      <w:proofErr w:type="spellStart"/>
+      <w:r>
+        <w:t>csproj</w:t>
+      </w:r>
+      <w:proofErr w:type="spellEnd"/>
       <w:r>
         <w:t xml:space="preserve"> file</w:t>
+      </w:r>
+    </w:p>
+    <w:p>
+      <w:r>
+        <w:t>Error 3</w:t>
+      </w:r>
+    </w:p>
+    <w:p>
+      <w:r>
+        <w:t>The type or namespace name 'Form' could not be found (are you missing a using directive or an assembly reference?)</w:t>
+      </w:r>
+    </w:p>
+    <w:p>
+      <w:r>
+        <w:t xml:space="preserve">Added </w:t>
+      </w:r>
+      <w:r>
+        <w:t>&lt;</w:t>
+      </w:r>
+      <w:proofErr w:type="spellStart"/>
+      <w:r>
+        <w:t>PackageReference</w:t>
+      </w:r>
+      <w:proofErr w:type="spellEnd"/>
+      <w:r>
+        <w:t xml:space="preserve"> Include="</w:t>
+      </w:r>
+      <w:proofErr w:type="spellStart"/>
+      <w:proofErr w:type="gramStart"/>
+      <w:r>
+        <w:t>System.Reactive.Windows.Forms</w:t>
+      </w:r>
+      <w:proofErr w:type="spellEnd"/>
+      <w:proofErr w:type="gramEnd"/>
+      <w:r>
+        <w:t>" Version="6.0.1" /&gt;</w:t>
       </w:r>
     </w:p>
     <w:p/>
@@ -762,6 +885,7 @@
   <w:style w:type="character" w:default="1" w:styleId="DefaultParagraphFont">
     <w:name w:val="Default Paragraph Font"/>
     <w:uiPriority w:val="1"/>
+    <w:semiHidden/>
     <w:unhideWhenUsed/>
   </w:style>
   <w:style w:type="table" w:default="1" w:styleId="TableNormal">

</xml_diff>

<commit_message>
resolved error with initialising tessearct engine. Details in documentation
</commit_message>
<xml_diff>
--- a/Documentation/ErrorResolution.docx
+++ b/Documentation/ErrorResolution.docx
@@ -72,32 +72,11 @@
         <w:t xml:space="preserve">Adding </w:t>
       </w:r>
       <w:r>
-        <w:t>&lt;</w:t>
-      </w:r>
-      <w:proofErr w:type="spellStart"/>
-      <w:r>
-        <w:t>UseWindowsForms</w:t>
-      </w:r>
-      <w:proofErr w:type="spellEnd"/>
-      <w:r>
-        <w:t>&gt;true&lt;/</w:t>
-      </w:r>
-      <w:proofErr w:type="spellStart"/>
-      <w:r>
-        <w:t>UseWindowsForms</w:t>
-      </w:r>
-      <w:proofErr w:type="spellEnd"/>
-      <w:r>
-        <w:t>&gt;</w:t>
-      </w:r>
-      <w:r>
-        <w:t xml:space="preserve"> in </w:t>
-      </w:r>
-      <w:proofErr w:type="spellStart"/>
-      <w:r>
-        <w:t>PropertyGroup</w:t>
-      </w:r>
-      <w:proofErr w:type="spellEnd"/>
+        <w:t>&lt;UseWindowsForms&gt;true&lt;/UseWindowsForms&gt;</w:t>
+      </w:r>
+      <w:r>
+        <w:t xml:space="preserve"> in PropertyGroup</w:t>
+      </w:r>
     </w:p>
     <w:p>
       <w:r>
@@ -148,47 +127,7 @@
     </w:p>
     <w:p>
       <w:r>
-        <w:t xml:space="preserve">C:\Program </w:t>
-      </w:r>
-      <w:proofErr w:type="gramStart"/>
-      <w:r>
-        <w:t>Files\dotnet\sdk\9.0.100\Sdks\Microsoft.NET.Sdk\targets\Microsoft.NET.Sdk.FrameworkReferenceResolution.targets(</w:t>
-      </w:r>
-      <w:proofErr w:type="gramEnd"/>
-      <w:r>
-        <w:t xml:space="preserve">65,5): warning NETSDK1086: A </w:t>
-      </w:r>
-      <w:proofErr w:type="spellStart"/>
-      <w:r>
-        <w:t>FrameworkReference</w:t>
-      </w:r>
-      <w:proofErr w:type="spellEnd"/>
-      <w:r>
-        <w:t xml:space="preserve"> for '</w:t>
-      </w:r>
-      <w:proofErr w:type="spellStart"/>
-      <w:r>
-        <w:t>Microsoft.WindowsDesktop.App.WindowsForms</w:t>
-      </w:r>
-      <w:proofErr w:type="spellEnd"/>
-      <w:r>
-        <w:t xml:space="preserve">' was included in the project. This is implicitly referenced by the .NET SDK and you do not typically need to reference it from your project. For more information, see https://aka.ms/sdkimplicitrefs 1&gt;C:\Program </w:t>
-      </w:r>
-      <w:proofErr w:type="gramStart"/>
-      <w:r>
-        <w:t>Files\dotnet\sdk\9.0.100\Sdks\Microsoft.NET.Sdk\targets\Microsoft.PackageDependencyResolution.targets(</w:t>
-      </w:r>
-      <w:proofErr w:type="gramEnd"/>
-      <w:r>
-        <w:t xml:space="preserve">266,5): error NETSDK1005: Assets file 'C:\Users\mithi\OneDrive\Desktop\SoftwareEngg\ocr-techtitans\src\ConsoleApp1\obj\project.assets.json' doesn't have a target for 'net9.0-windows'. Ensure that restore has run and that you have included 'net9.0-windows' in the </w:t>
-      </w:r>
-      <w:proofErr w:type="spellStart"/>
-      <w:r>
-        <w:t>TargetFrameworks</w:t>
-      </w:r>
-      <w:proofErr w:type="spellEnd"/>
-      <w:r>
-        <w:t xml:space="preserve"> for your project.</w:t>
+        <w:t>C:\Program Files\dotnet\sdk\9.0.100\Sdks\Microsoft.NET.Sdk\targets\Microsoft.NET.Sdk.FrameworkReferenceResolution.targets(65,5): warning NETSDK1086: A FrameworkReference for 'Microsoft.WindowsDesktop.App.WindowsForms' was included in the project. This is implicitly referenced by the .NET SDK and you do not typically need to reference it from your project. For more information, see https://aka.ms/sdkimplicitrefs 1&gt;C:\Program Files\dotnet\sdk\9.0.100\Sdks\Microsoft.NET.Sdk\targets\Microsoft.PackageDependencyResolution.targets(266,5): error NETSDK1005: Assets file 'C:\Users\mithi\OneDrive\Desktop\SoftwareEngg\ocr-techtitans\src\ConsoleApp1\obj\project.assets.json' doesn't have a target for 'net9.0-windows'. Ensure that restore has run and that you have included 'net9.0-windows' in the TargetFrameworks for your project.</w:t>
       </w:r>
     </w:p>
     <w:p>
@@ -201,36 +140,13 @@
         <w:t xml:space="preserve">Removed </w:t>
       </w:r>
       <w:r>
-        <w:t>&lt;</w:t>
-      </w:r>
-      <w:proofErr w:type="spellStart"/>
-      <w:r>
-        <w:t>FrameworkReference</w:t>
-      </w:r>
-      <w:proofErr w:type="spellEnd"/>
-      <w:r>
-        <w:t xml:space="preserve"> Include="</w:t>
-      </w:r>
-      <w:proofErr w:type="spellStart"/>
-      <w:proofErr w:type="gramStart"/>
-      <w:r>
-        <w:t>Microsoft.WindowsDesktop.App.WindowsForms</w:t>
-      </w:r>
-      <w:proofErr w:type="spellEnd"/>
-      <w:proofErr w:type="gramEnd"/>
-      <w:r>
-        <w:t>" /&gt;</w:t>
-      </w:r>
-    </w:p>
-    <w:p>
-      <w:r>
-        <w:t>From .</w:t>
-      </w:r>
-      <w:proofErr w:type="spellStart"/>
-      <w:r>
-        <w:t>csproj</w:t>
-      </w:r>
-      <w:proofErr w:type="spellEnd"/>
+        <w:t>&lt;FrameworkReference Include="Microsoft.WindowsDesktop.App.WindowsForms" /&gt;</w:t>
+      </w:r>
+    </w:p>
+    <w:p>
+      <w:r>
+        <w:t>From .csproj</w:t>
+      </w:r>
       <w:r>
         <w:t xml:space="preserve"> file</w:t>
       </w:r>
@@ -250,28 +166,64 @@
         <w:t xml:space="preserve">Added </w:t>
       </w:r>
       <w:r>
-        <w:t>&lt;</w:t>
-      </w:r>
-      <w:proofErr w:type="spellStart"/>
-      <w:r>
-        <w:t>PackageReference</w:t>
-      </w:r>
-      <w:proofErr w:type="spellEnd"/>
-      <w:r>
-        <w:t xml:space="preserve"> Include="</w:t>
-      </w:r>
-      <w:proofErr w:type="spellStart"/>
-      <w:proofErr w:type="gramStart"/>
-      <w:r>
-        <w:t>System.Reactive.Windows.Forms</w:t>
-      </w:r>
-      <w:proofErr w:type="spellEnd"/>
-      <w:proofErr w:type="gramEnd"/>
-      <w:r>
-        <w:t>" Version="6.0.1" /&gt;</w:t>
-      </w:r>
-    </w:p>
-    <w:p/>
+        <w:t>&lt;PackageReference Include="System.Reactive.Windows.Forms" Version="6.0.1" /&gt;</w:t>
+      </w:r>
+    </w:p>
+    <w:p>
+      <w:r>
+        <w:t>Error 4</w:t>
+      </w:r>
+    </w:p>
+    <w:p>
+      <w:r>
+        <w:lastRenderedPageBreak/>
+        <w:t>Please make sure the TESSDATA_PREFIX environment variable is set to your "tessdata" directory. Failed loading language 'eng' Tesseract couldn't load any languages! Error in ExtractTextFromImage: Failed to initialise tesseract engine.. See https://github.com/charlesw/tesseract/wiki/Error-1 for details.</w:t>
+      </w:r>
+    </w:p>
+    <w:p>
+      <w:r>
+        <w:t>Resolution: Installed below nuget</w:t>
+      </w:r>
+    </w:p>
+    <w:p>
+      <w:r>
+        <w:drawing>
+          <wp:inline distT="0" distB="0" distL="0" distR="0" wp14:anchorId="5BB02A23" wp14:editId="1F229476">
+            <wp:extent cx="5731510" cy="2673985"/>
+            <wp:effectExtent l="0" t="0" r="2540" b="0"/>
+            <wp:docPr id="2093066537" name="Picture 1"/>
+            <wp:cNvGraphicFramePr>
+              <a:graphicFrameLocks xmlns:a="http://schemas.openxmlformats.org/drawingml/2006/main" noChangeAspect="1"/>
+            </wp:cNvGraphicFramePr>
+            <a:graphic xmlns:a="http://schemas.openxmlformats.org/drawingml/2006/main">
+              <a:graphicData uri="http://schemas.openxmlformats.org/drawingml/2006/picture">
+                <pic:pic xmlns:pic="http://schemas.openxmlformats.org/drawingml/2006/picture">
+                  <pic:nvPicPr>
+                    <pic:cNvPr id="2093066537" name=""/>
+                    <pic:cNvPicPr/>
+                  </pic:nvPicPr>
+                  <pic:blipFill>
+                    <a:blip r:embed="rId6"/>
+                    <a:stretch>
+                      <a:fillRect/>
+                    </a:stretch>
+                  </pic:blipFill>
+                  <pic:spPr>
+                    <a:xfrm>
+                      <a:off x="0" y="0"/>
+                      <a:ext cx="5731510" cy="2673985"/>
+                    </a:xfrm>
+                    <a:prstGeom prst="rect">
+                      <a:avLst/>
+                    </a:prstGeom>
+                  </pic:spPr>
+                </pic:pic>
+              </a:graphicData>
+            </a:graphic>
+          </wp:inline>
+        </w:drawing>
+      </w:r>
+    </w:p>
     <w:sectPr>
       <w:pgSz w:w="11906" w:h="16838"/>
       <w:pgMar w:top="1440" w:right="1440" w:bottom="1440" w:left="1440" w:header="708" w:footer="708" w:gutter="0"/>
@@ -885,7 +837,6 @@
   <w:style w:type="character" w:default="1" w:styleId="DefaultParagraphFont">
     <w:name w:val="Default Paragraph Font"/>
     <w:uiPriority w:val="1"/>
-    <w:semiHidden/>
     <w:unhideWhenUsed/>
   </w:style>
   <w:style w:type="table" w:default="1" w:styleId="TableNormal">

</xml_diff>

<commit_message>
fix for image size and types
</commit_message>
<xml_diff>
--- a/Documentation/ErrorResolution.docx
+++ b/Documentation/ErrorResolution.docx
@@ -36,7 +36,7 @@
                     <pic:cNvPicPr/>
                   </pic:nvPicPr>
                   <pic:blipFill>
-                    <a:blip r:embed="rId4"/>
+                    <a:blip r:embed="rId5"/>
                     <a:stretch>
                       <a:fillRect/>
                     </a:stretch>
@@ -72,11 +72,32 @@
         <w:t xml:space="preserve">Adding </w:t>
       </w:r>
       <w:r>
-        <w:t>&lt;UseWindowsForms&gt;true&lt;/UseWindowsForms&gt;</w:t>
-      </w:r>
-      <w:r>
-        <w:t xml:space="preserve"> in PropertyGroup</w:t>
-      </w:r>
+        <w:t>&lt;</w:t>
+      </w:r>
+      <w:proofErr w:type="spellStart"/>
+      <w:r>
+        <w:t>UseWindowsForms</w:t>
+      </w:r>
+      <w:proofErr w:type="spellEnd"/>
+      <w:r>
+        <w:t>&gt;true&lt;/</w:t>
+      </w:r>
+      <w:proofErr w:type="spellStart"/>
+      <w:r>
+        <w:t>UseWindowsForms</w:t>
+      </w:r>
+      <w:proofErr w:type="spellEnd"/>
+      <w:r>
+        <w:t>&gt;</w:t>
+      </w:r>
+      <w:r>
+        <w:t xml:space="preserve"> in </w:t>
+      </w:r>
+      <w:proofErr w:type="spellStart"/>
+      <w:r>
+        <w:t>PropertyGroup</w:t>
+      </w:r>
+      <w:proofErr w:type="spellEnd"/>
     </w:p>
     <w:p>
       <w:r>
@@ -104,7 +125,7 @@
                     <pic:cNvPicPr/>
                   </pic:nvPicPr>
                   <pic:blipFill>
-                    <a:blip r:embed="rId5"/>
+                    <a:blip r:embed="rId6"/>
                     <a:stretch>
                       <a:fillRect/>
                     </a:stretch>
@@ -127,7 +148,31 @@
     </w:p>
     <w:p>
       <w:r>
-        <w:t>C:\Program Files\dotnet\sdk\9.0.100\Sdks\Microsoft.NET.Sdk\targets\Microsoft.NET.Sdk.FrameworkReferenceResolution.targets(65,5): warning NETSDK1086: A FrameworkReference for 'Microsoft.WindowsDesktop.App.WindowsForms' was included in the project. This is implicitly referenced by the .NET SDK and you do not typically need to reference it from your project. For more information, see https://aka.ms/sdkimplicitrefs 1&gt;C:\Program Files\dotnet\sdk\9.0.100\Sdks\Microsoft.NET.Sdk\targets\Microsoft.PackageDependencyResolution.targets(266,5): error NETSDK1005: Assets file 'C:\Users\mithi\OneDrive\Desktop\SoftwareEngg\ocr-techtitans\src\ConsoleApp1\obj\project.assets.json' doesn't have a target for 'net9.0-windows'. Ensure that restore has run and that you have included 'net9.0-windows' in the TargetFrameworks for your project.</w:t>
+        <w:t xml:space="preserve">C:\Program Files\dotnet\sdk\9.0.100\Sdks\Microsoft.NET.Sdk\targets\Microsoft.NET.Sdk.FrameworkReferenceResolution.targets(65,5): warning NETSDK1086: A </w:t>
+      </w:r>
+      <w:proofErr w:type="spellStart"/>
+      <w:r>
+        <w:t>FrameworkReference</w:t>
+      </w:r>
+      <w:proofErr w:type="spellEnd"/>
+      <w:r>
+        <w:t xml:space="preserve"> for '</w:t>
+      </w:r>
+      <w:proofErr w:type="spellStart"/>
+      <w:r>
+        <w:t>Microsoft.WindowsDesktop.App.WindowsForms</w:t>
+      </w:r>
+      <w:proofErr w:type="spellEnd"/>
+      <w:r>
+        <w:t xml:space="preserve">' was included in the project. This is implicitly referenced by the .NET SDK and you do not typically need to reference it from your project. For more information, see https://aka.ms/sdkimplicitrefs 1&gt;C:\Program Files\dotnet\sdk\9.0.100\Sdks\Microsoft.NET.Sdk\targets\Microsoft.PackageDependencyResolution.targets(266,5): error NETSDK1005: Assets file 'C:\Users\mithi\OneDrive\Desktop\SoftwareEngg\ocr-techtitans\src\ConsoleApp1\obj\project.assets.json' doesn't have a target for 'net9.0-windows'. Ensure that restore has run and that you have included 'net9.0-windows' in the </w:t>
+      </w:r>
+      <w:proofErr w:type="spellStart"/>
+      <w:r>
+        <w:t>TargetFrameworks</w:t>
+      </w:r>
+      <w:proofErr w:type="spellEnd"/>
+      <w:r>
+        <w:t xml:space="preserve"> for your project.</w:t>
       </w:r>
     </w:p>
     <w:p>
@@ -140,13 +185,34 @@
         <w:t xml:space="preserve">Removed </w:t>
       </w:r>
       <w:r>
-        <w:t>&lt;FrameworkReference Include="Microsoft.WindowsDesktop.App.WindowsForms" /&gt;</w:t>
-      </w:r>
-    </w:p>
-    <w:p>
-      <w:r>
-        <w:t>From .csproj</w:t>
-      </w:r>
+        <w:t>&lt;</w:t>
+      </w:r>
+      <w:proofErr w:type="spellStart"/>
+      <w:r>
+        <w:t>FrameworkReference</w:t>
+      </w:r>
+      <w:proofErr w:type="spellEnd"/>
+      <w:r>
+        <w:t xml:space="preserve"> Include="</w:t>
+      </w:r>
+      <w:proofErr w:type="spellStart"/>
+      <w:r>
+        <w:t>Microsoft.WindowsDesktop.App.WindowsForms</w:t>
+      </w:r>
+      <w:proofErr w:type="spellEnd"/>
+      <w:r>
+        <w:t>" /&gt;</w:t>
+      </w:r>
+    </w:p>
+    <w:p>
+      <w:r>
+        <w:t>From .</w:t>
+      </w:r>
+      <w:proofErr w:type="spellStart"/>
+      <w:r>
+        <w:t>csproj</w:t>
+      </w:r>
+      <w:proofErr w:type="spellEnd"/>
       <w:r>
         <w:t xml:space="preserve"> file</w:t>
       </w:r>
@@ -166,7 +232,23 @@
         <w:t xml:space="preserve">Added </w:t>
       </w:r>
       <w:r>
-        <w:t>&lt;PackageReference Include="System.Reactive.Windows.Forms" Version="6.0.1" /&gt;</w:t>
+        <w:t>&lt;</w:t>
+      </w:r>
+      <w:proofErr w:type="spellStart"/>
+      <w:r>
+        <w:t>PackageReference</w:t>
+      </w:r>
+      <w:proofErr w:type="spellEnd"/>
+      <w:r>
+        <w:t xml:space="preserve"> Include="</w:t>
+      </w:r>
+      <w:proofErr w:type="spellStart"/>
+      <w:r>
+        <w:t>System.Reactive.Windows.Forms</w:t>
+      </w:r>
+      <w:proofErr w:type="spellEnd"/>
+      <w:r>
+        <w:t>" Version="6.0.1" /&gt;</w:t>
       </w:r>
     </w:p>
     <w:p>
@@ -177,16 +259,48 @@
     <w:p>
       <w:r>
         <w:lastRenderedPageBreak/>
-        <w:t>Please make sure the TESSDATA_PREFIX environment variable is set to your "tessdata" directory. Failed loading language 'eng' Tesseract couldn't load any languages! Error in ExtractTextFromImage: Failed to initialise tesseract engine.. See https://github.com/charlesw/tesseract/wiki/Error-1 for details.</w:t>
-      </w:r>
-    </w:p>
-    <w:p>
-      <w:r>
-        <w:t>Resolution: Installed below nuget</w:t>
-      </w:r>
-    </w:p>
-    <w:p>
-      <w:r>
+        <w:t>Please make sure the TESSDATA_PREFIX environment variable is set to your "</w:t>
+      </w:r>
+      <w:proofErr w:type="spellStart"/>
+      <w:r>
+        <w:t>tessdata</w:t>
+      </w:r>
+      <w:proofErr w:type="spellEnd"/>
+      <w:r>
+        <w:t>" directory. Failed loading language '</w:t>
+      </w:r>
+      <w:proofErr w:type="spellStart"/>
+      <w:r>
+        <w:t>eng</w:t>
+      </w:r>
+      <w:proofErr w:type="spellEnd"/>
+      <w:r>
+        <w:t xml:space="preserve">' Tesseract couldn't load any languages! Error in </w:t>
+      </w:r>
+      <w:proofErr w:type="spellStart"/>
+      <w:r>
+        <w:t>ExtractTextFromImage</w:t>
+      </w:r>
+      <w:proofErr w:type="spellEnd"/>
+      <w:r>
+        <w:t>: Failed to initialise tesseract engine.. See https://github.com/charlesw/tesseract/wiki/Error-1 for details.</w:t>
+      </w:r>
+    </w:p>
+    <w:p>
+      <w:r>
+        <w:t xml:space="preserve">Resolution: Installed below </w:t>
+      </w:r>
+      <w:proofErr w:type="spellStart"/>
+      <w:r>
+        <w:t>nuget</w:t>
+      </w:r>
+      <w:proofErr w:type="spellEnd"/>
+    </w:p>
+    <w:p>
+      <w:r>
+        <w:rPr>
+          <w:noProof/>
+        </w:rPr>
         <w:drawing>
           <wp:inline distT="0" distB="0" distL="0" distR="0" wp14:anchorId="5BB02A23" wp14:editId="1F229476">
             <wp:extent cx="5731510" cy="2673985"/>
@@ -203,7 +317,7 @@
                     <pic:cNvPicPr/>
                   </pic:nvPicPr>
                   <pic:blipFill>
-                    <a:blip r:embed="rId6"/>
+                    <a:blip r:embed="rId7"/>
                     <a:stretch>
                       <a:fillRect/>
                     </a:stretch>
@@ -224,6 +338,76 @@
         </w:drawing>
       </w:r>
     </w:p>
+    <w:p>
+      <w:r>
+        <w:t>Error 5</w:t>
+      </w:r>
+    </w:p>
+    <w:p>
+      <w:r>
+        <w:t>Argument 1: cannot convert from '</w:t>
+      </w:r>
+      <w:proofErr w:type="spellStart"/>
+      <w:r>
+        <w:t>System.Drawing.Image</w:t>
+      </w:r>
+      <w:proofErr w:type="spellEnd"/>
+      <w:r>
+        <w:t>' to '</w:t>
+      </w:r>
+      <w:proofErr w:type="spellStart"/>
+      <w:r>
+        <w:t>System.Drawing.Bitmap</w:t>
+      </w:r>
+      <w:proofErr w:type="spellEnd"/>
+      <w:r>
+        <w:t>'</w:t>
+      </w:r>
+    </w:p>
+    <w:p>
+      <w:r>
+        <w:t>The </w:t>
+      </w:r>
+      <w:proofErr w:type="spellStart"/>
+      <w:r>
+        <w:t>inputImage</w:t>
+      </w:r>
+      <w:proofErr w:type="spellEnd"/>
+      <w:r>
+        <w:t> is loaded as a Bitmap using new Bitmap(</w:t>
+      </w:r>
+      <w:proofErr w:type="spellStart"/>
+      <w:r>
+        <w:t>inputFilePath</w:t>
+      </w:r>
+      <w:proofErr w:type="spellEnd"/>
+      <w:r>
+        <w:t>). This ensures compatibility with the transformation methods that expect a Bitmap.</w:t>
+      </w:r>
+      <w:r>
+        <w:rPr>
+          <w:rFonts w:ascii="Segoe UI" w:eastAsia="Times New Roman" w:hAnsi="Segoe UI" w:cs="Segoe UI"/>
+          <w:color w:val="404040"/>
+          <w:kern w:val="0"/>
+          <w:lang w:eastAsia="en-IN"/>
+          <w14:ligatures w14:val="none"/>
+        </w:rPr>
+        <w:t xml:space="preserve"> </w:t>
+      </w:r>
+      <w:r>
+        <w:t>The </w:t>
+      </w:r>
+      <w:proofErr w:type="spellStart"/>
+      <w:r>
+        <w:t>GetImageFormat</w:t>
+      </w:r>
+      <w:proofErr w:type="spellEnd"/>
+      <w:r>
+        <w:t> helper method ensures that the processed images are saved in the same format as the input.</w:t>
+      </w:r>
+    </w:p>
+    <w:p/>
+    <w:p/>
     <w:sectPr>
       <w:pgSz w:w="11906" w:h="16838"/>
       <w:pgMar w:top="1440" w:right="1440" w:bottom="1440" w:left="1440" w:header="708" w:footer="708" w:gutter="0"/>
@@ -232,6 +416,315 @@
     </w:sectPr>
   </w:body>
 </w:document>
+</file>
+
+<file path=word/numbering.xml><?xml version="1.0" encoding="utf-8"?>
+<w:numbering xmlns:wpc="http://schemas.microsoft.com/office/word/2010/wordprocessingCanvas" xmlns:cx="http://schemas.microsoft.com/office/drawing/2014/chartex" xmlns:cx1="http://schemas.microsoft.com/office/drawing/2015/9/8/chartex" xmlns:cx2="http://schemas.microsoft.com/office/drawing/2015/10/21/chartex" xmlns:cx3="http://schemas.microsoft.com/office/drawing/2016/5/9/chartex" xmlns:cx4="http://schemas.microsoft.com/office/drawing/2016/5/10/chartex" xmlns:cx5="http://schemas.microsoft.com/office/drawing/2016/5/11/chartex" xmlns:cx6="http://schemas.microsoft.com/office/drawing/2016/5/12/chartex" xmlns:cx7="http://schemas.microsoft.com/office/drawing/2016/5/13/chartex" xmlns:cx8="http://schemas.microsoft.com/office/drawing/2016/5/14/chartex" xmlns:mc="http://schemas.openxmlformats.org/markup-compatibility/2006" xmlns:aink="http://schemas.microsoft.com/office/drawing/2016/ink" xmlns:am3d="http://schemas.microsoft.com/office/drawing/2017/model3d" xmlns:o="urn:schemas-microsoft-com:office:office" xmlns:oel="http://schemas.microsoft.com/office/2019/extlst" xmlns:r="http://schemas.openxmlformats.org/officeDocument/2006/relationships" xmlns:m="http://schemas.openxmlformats.org/officeDocument/2006/math" xmlns:v="urn:schemas-microsoft-com:vml" xmlns:wp14="http://schemas.microsoft.com/office/word/2010/wordprocessingDrawing" xmlns:wp="http://schemas.openxmlformats.org/drawingml/2006/wordprocessingDrawing" xmlns:w10="urn:schemas-microsoft-com:office:word" xmlns:w="http://schemas.openxmlformats.org/wordprocessingml/2006/main" xmlns:w14="http://schemas.microsoft.com/office/word/2010/wordml" xmlns:w15="http://schemas.microsoft.com/office/word/2012/wordml" xmlns:w16cex="http://schemas.microsoft.com/office/word/2018/wordml/cex" xmlns:w16cid="http://schemas.microsoft.com/office/word/2016/wordml/cid" xmlns:w16="http://schemas.microsoft.com/office/word/2018/wordml" xmlns:w16du="http://schemas.microsoft.com/office/word/2023/wordml/word16du" xmlns:w16sdtdh="http://schemas.microsoft.com/office/word/2020/wordml/sdtdatahash" xmlns:w16sdtfl="http://schemas.microsoft.com/office/word/2024/wordml/sdtformatlock" xmlns:w16se="http://schemas.microsoft.com/office/word/2015/wordml/symex" xmlns:wpg="http://schemas.microsoft.com/office/word/2010/wordprocessingGroup" xmlns:wpi="http://schemas.microsoft.com/office/word/2010/wordprocessingInk" xmlns:wne="http://schemas.microsoft.com/office/word/2006/wordml" xmlns:wps="http://schemas.microsoft.com/office/word/2010/wordprocessingShape" mc:Ignorable="w14 w15 w16se w16cid w16 w16cex w16sdtdh w16sdtfl w16du wp14">
+  <w:abstractNum w:abstractNumId="0" w15:restartNumberingAfterBreak="0">
+    <w:nsid w:val="03E22F1C"/>
+    <w:multiLevelType w:val="multilevel"/>
+    <w:tmpl w:val="1C322626"/>
+    <w:lvl w:ilvl="0">
+      <w:start w:val="1"/>
+      <w:numFmt w:val="bullet"/>
+      <w:lvlText w:val=""/>
+      <w:lvlJc w:val="left"/>
+      <w:pPr>
+        <w:tabs>
+          <w:tab w:val="num" w:pos="720"/>
+        </w:tabs>
+        <w:ind w:left="720" w:hanging="360"/>
+      </w:pPr>
+      <w:rPr>
+        <w:rFonts w:ascii="Symbol" w:hAnsi="Symbol" w:hint="default"/>
+        <w:sz w:val="20"/>
+      </w:rPr>
+    </w:lvl>
+    <w:lvl w:ilvl="1" w:tentative="1">
+      <w:start w:val="1"/>
+      <w:numFmt w:val="bullet"/>
+      <w:lvlText w:val="o"/>
+      <w:lvlJc w:val="left"/>
+      <w:pPr>
+        <w:tabs>
+          <w:tab w:val="num" w:pos="1440"/>
+        </w:tabs>
+        <w:ind w:left="1440" w:hanging="360"/>
+      </w:pPr>
+      <w:rPr>
+        <w:rFonts w:ascii="Courier New" w:hAnsi="Courier New" w:hint="default"/>
+        <w:sz w:val="20"/>
+      </w:rPr>
+    </w:lvl>
+    <w:lvl w:ilvl="2" w:tentative="1">
+      <w:start w:val="1"/>
+      <w:numFmt w:val="bullet"/>
+      <w:lvlText w:val=""/>
+      <w:lvlJc w:val="left"/>
+      <w:pPr>
+        <w:tabs>
+          <w:tab w:val="num" w:pos="2160"/>
+        </w:tabs>
+        <w:ind w:left="2160" w:hanging="360"/>
+      </w:pPr>
+      <w:rPr>
+        <w:rFonts w:ascii="Wingdings" w:hAnsi="Wingdings" w:hint="default"/>
+        <w:sz w:val="20"/>
+      </w:rPr>
+    </w:lvl>
+    <w:lvl w:ilvl="3" w:tentative="1">
+      <w:start w:val="1"/>
+      <w:numFmt w:val="bullet"/>
+      <w:lvlText w:val=""/>
+      <w:lvlJc w:val="left"/>
+      <w:pPr>
+        <w:tabs>
+          <w:tab w:val="num" w:pos="2880"/>
+        </w:tabs>
+        <w:ind w:left="2880" w:hanging="360"/>
+      </w:pPr>
+      <w:rPr>
+        <w:rFonts w:ascii="Wingdings" w:hAnsi="Wingdings" w:hint="default"/>
+        <w:sz w:val="20"/>
+      </w:rPr>
+    </w:lvl>
+    <w:lvl w:ilvl="4" w:tentative="1">
+      <w:start w:val="1"/>
+      <w:numFmt w:val="bullet"/>
+      <w:lvlText w:val=""/>
+      <w:lvlJc w:val="left"/>
+      <w:pPr>
+        <w:tabs>
+          <w:tab w:val="num" w:pos="3600"/>
+        </w:tabs>
+        <w:ind w:left="3600" w:hanging="360"/>
+      </w:pPr>
+      <w:rPr>
+        <w:rFonts w:ascii="Wingdings" w:hAnsi="Wingdings" w:hint="default"/>
+        <w:sz w:val="20"/>
+      </w:rPr>
+    </w:lvl>
+    <w:lvl w:ilvl="5" w:tentative="1">
+      <w:start w:val="1"/>
+      <w:numFmt w:val="bullet"/>
+      <w:lvlText w:val=""/>
+      <w:lvlJc w:val="left"/>
+      <w:pPr>
+        <w:tabs>
+          <w:tab w:val="num" w:pos="4320"/>
+        </w:tabs>
+        <w:ind w:left="4320" w:hanging="360"/>
+      </w:pPr>
+      <w:rPr>
+        <w:rFonts w:ascii="Wingdings" w:hAnsi="Wingdings" w:hint="default"/>
+        <w:sz w:val="20"/>
+      </w:rPr>
+    </w:lvl>
+    <w:lvl w:ilvl="6" w:tentative="1">
+      <w:start w:val="1"/>
+      <w:numFmt w:val="bullet"/>
+      <w:lvlText w:val=""/>
+      <w:lvlJc w:val="left"/>
+      <w:pPr>
+        <w:tabs>
+          <w:tab w:val="num" w:pos="5040"/>
+        </w:tabs>
+        <w:ind w:left="5040" w:hanging="360"/>
+      </w:pPr>
+      <w:rPr>
+        <w:rFonts w:ascii="Wingdings" w:hAnsi="Wingdings" w:hint="default"/>
+        <w:sz w:val="20"/>
+      </w:rPr>
+    </w:lvl>
+    <w:lvl w:ilvl="7" w:tentative="1">
+      <w:start w:val="1"/>
+      <w:numFmt w:val="bullet"/>
+      <w:lvlText w:val=""/>
+      <w:lvlJc w:val="left"/>
+      <w:pPr>
+        <w:tabs>
+          <w:tab w:val="num" w:pos="5760"/>
+        </w:tabs>
+        <w:ind w:left="5760" w:hanging="360"/>
+      </w:pPr>
+      <w:rPr>
+        <w:rFonts w:ascii="Wingdings" w:hAnsi="Wingdings" w:hint="default"/>
+        <w:sz w:val="20"/>
+      </w:rPr>
+    </w:lvl>
+    <w:lvl w:ilvl="8" w:tentative="1">
+      <w:start w:val="1"/>
+      <w:numFmt w:val="bullet"/>
+      <w:lvlText w:val=""/>
+      <w:lvlJc w:val="left"/>
+      <w:pPr>
+        <w:tabs>
+          <w:tab w:val="num" w:pos="6480"/>
+        </w:tabs>
+        <w:ind w:left="6480" w:hanging="360"/>
+      </w:pPr>
+      <w:rPr>
+        <w:rFonts w:ascii="Wingdings" w:hAnsi="Wingdings" w:hint="default"/>
+        <w:sz w:val="20"/>
+      </w:rPr>
+    </w:lvl>
+  </w:abstractNum>
+  <w:abstractNum w:abstractNumId="1" w15:restartNumberingAfterBreak="0">
+    <w:nsid w:val="602C4A67"/>
+    <w:multiLevelType w:val="multilevel"/>
+    <w:tmpl w:val="31723474"/>
+    <w:lvl w:ilvl="0">
+      <w:start w:val="1"/>
+      <w:numFmt w:val="bullet"/>
+      <w:lvlText w:val=""/>
+      <w:lvlJc w:val="left"/>
+      <w:pPr>
+        <w:tabs>
+          <w:tab w:val="num" w:pos="720"/>
+        </w:tabs>
+        <w:ind w:left="720" w:hanging="360"/>
+      </w:pPr>
+      <w:rPr>
+        <w:rFonts w:ascii="Symbol" w:hAnsi="Symbol" w:hint="default"/>
+        <w:sz w:val="20"/>
+      </w:rPr>
+    </w:lvl>
+    <w:lvl w:ilvl="1" w:tentative="1">
+      <w:start w:val="1"/>
+      <w:numFmt w:val="bullet"/>
+      <w:lvlText w:val="o"/>
+      <w:lvlJc w:val="left"/>
+      <w:pPr>
+        <w:tabs>
+          <w:tab w:val="num" w:pos="1440"/>
+        </w:tabs>
+        <w:ind w:left="1440" w:hanging="360"/>
+      </w:pPr>
+      <w:rPr>
+        <w:rFonts w:ascii="Courier New" w:hAnsi="Courier New" w:hint="default"/>
+        <w:sz w:val="20"/>
+      </w:rPr>
+    </w:lvl>
+    <w:lvl w:ilvl="2" w:tentative="1">
+      <w:start w:val="1"/>
+      <w:numFmt w:val="bullet"/>
+      <w:lvlText w:val=""/>
+      <w:lvlJc w:val="left"/>
+      <w:pPr>
+        <w:tabs>
+          <w:tab w:val="num" w:pos="2160"/>
+        </w:tabs>
+        <w:ind w:left="2160" w:hanging="360"/>
+      </w:pPr>
+      <w:rPr>
+        <w:rFonts w:ascii="Wingdings" w:hAnsi="Wingdings" w:hint="default"/>
+        <w:sz w:val="20"/>
+      </w:rPr>
+    </w:lvl>
+    <w:lvl w:ilvl="3" w:tentative="1">
+      <w:start w:val="1"/>
+      <w:numFmt w:val="bullet"/>
+      <w:lvlText w:val=""/>
+      <w:lvlJc w:val="left"/>
+      <w:pPr>
+        <w:tabs>
+          <w:tab w:val="num" w:pos="2880"/>
+        </w:tabs>
+        <w:ind w:left="2880" w:hanging="360"/>
+      </w:pPr>
+      <w:rPr>
+        <w:rFonts w:ascii="Wingdings" w:hAnsi="Wingdings" w:hint="default"/>
+        <w:sz w:val="20"/>
+      </w:rPr>
+    </w:lvl>
+    <w:lvl w:ilvl="4" w:tentative="1">
+      <w:start w:val="1"/>
+      <w:numFmt w:val="bullet"/>
+      <w:lvlText w:val=""/>
+      <w:lvlJc w:val="left"/>
+      <w:pPr>
+        <w:tabs>
+          <w:tab w:val="num" w:pos="3600"/>
+        </w:tabs>
+        <w:ind w:left="3600" w:hanging="360"/>
+      </w:pPr>
+      <w:rPr>
+        <w:rFonts w:ascii="Wingdings" w:hAnsi="Wingdings" w:hint="default"/>
+        <w:sz w:val="20"/>
+      </w:rPr>
+    </w:lvl>
+    <w:lvl w:ilvl="5" w:tentative="1">
+      <w:start w:val="1"/>
+      <w:numFmt w:val="bullet"/>
+      <w:lvlText w:val=""/>
+      <w:lvlJc w:val="left"/>
+      <w:pPr>
+        <w:tabs>
+          <w:tab w:val="num" w:pos="4320"/>
+        </w:tabs>
+        <w:ind w:left="4320" w:hanging="360"/>
+      </w:pPr>
+      <w:rPr>
+        <w:rFonts w:ascii="Wingdings" w:hAnsi="Wingdings" w:hint="default"/>
+        <w:sz w:val="20"/>
+      </w:rPr>
+    </w:lvl>
+    <w:lvl w:ilvl="6" w:tentative="1">
+      <w:start w:val="1"/>
+      <w:numFmt w:val="bullet"/>
+      <w:lvlText w:val=""/>
+      <w:lvlJc w:val="left"/>
+      <w:pPr>
+        <w:tabs>
+          <w:tab w:val="num" w:pos="5040"/>
+        </w:tabs>
+        <w:ind w:left="5040" w:hanging="360"/>
+      </w:pPr>
+      <w:rPr>
+        <w:rFonts w:ascii="Wingdings" w:hAnsi="Wingdings" w:hint="default"/>
+        <w:sz w:val="20"/>
+      </w:rPr>
+    </w:lvl>
+    <w:lvl w:ilvl="7" w:tentative="1">
+      <w:start w:val="1"/>
+      <w:numFmt w:val="bullet"/>
+      <w:lvlText w:val=""/>
+      <w:lvlJc w:val="left"/>
+      <w:pPr>
+        <w:tabs>
+          <w:tab w:val="num" w:pos="5760"/>
+        </w:tabs>
+        <w:ind w:left="5760" w:hanging="360"/>
+      </w:pPr>
+      <w:rPr>
+        <w:rFonts w:ascii="Wingdings" w:hAnsi="Wingdings" w:hint="default"/>
+        <w:sz w:val="20"/>
+      </w:rPr>
+    </w:lvl>
+    <w:lvl w:ilvl="8" w:tentative="1">
+      <w:start w:val="1"/>
+      <w:numFmt w:val="bullet"/>
+      <w:lvlText w:val=""/>
+      <w:lvlJc w:val="left"/>
+      <w:pPr>
+        <w:tabs>
+          <w:tab w:val="num" w:pos="6480"/>
+        </w:tabs>
+        <w:ind w:left="6480" w:hanging="360"/>
+      </w:pPr>
+      <w:rPr>
+        <w:rFonts w:ascii="Wingdings" w:hAnsi="Wingdings" w:hint="default"/>
+        <w:sz w:val="20"/>
+      </w:rPr>
+    </w:lvl>
+  </w:abstractNum>
+  <w:num w:numId="1" w16cid:durableId="1562473740">
+    <w:abstractNumId w:val="1"/>
+  </w:num>
+  <w:num w:numId="2" w16cid:durableId="2138374829">
+    <w:abstractNumId w:val="0"/>
+  </w:num>
+</w:numbering>
 </file>
 
 <file path=word/styles.xml><?xml version="1.0" encoding="utf-8"?>
@@ -1150,6 +1643,17 @@
       <w:spacing w:val="5"/>
     </w:rPr>
   </w:style>
+  <w:style w:type="paragraph" w:styleId="NormalWeb">
+    <w:name w:val="Normal (Web)"/>
+    <w:basedOn w:val="Normal"/>
+    <w:uiPriority w:val="99"/>
+    <w:semiHidden/>
+    <w:unhideWhenUsed/>
+    <w:rsid w:val="008A2006"/>
+    <w:rPr>
+      <w:rFonts w:ascii="Times New Roman" w:hAnsi="Times New Roman" w:cs="Times New Roman"/>
+    </w:rPr>
+  </w:style>
 </w:styles>
 </file>
 

</xml_diff>